<commit_message>
updated plan to latest
</commit_message>
<xml_diff>
--- a/PLan.docx
+++ b/PLan.docx
@@ -4,15 +4,10 @@
   <w:body>
     <w:p>
       <w:r>
-        <w:t xml:space="preserve">Team members: Nishant Junankar, Alex Kornhauser, </w:t>
-      </w:r>
-      <w:proofErr w:type="spellStart"/>
-      <w:r>
-        <w:t>Minhee</w:t>
-      </w:r>
-      <w:proofErr w:type="spellEnd"/>
-      <w:r>
-        <w:t xml:space="preserve"> Lee</w:t>
+        <w:t>Team members: Nishant Junankar, Alex Kornhauser, Minhee Lee</w:t>
+      </w:r>
+      <w:r>
+        <w:t>, Alexander Goldman</w:t>
       </w:r>
     </w:p>
     <w:p>
@@ -96,9 +91,203 @@
       <w:r>
         <w:t>Division of Responsibilities</w:t>
       </w:r>
+    </w:p>
+    <w:p>
+      <w:pPr>
+        <w:pStyle w:val="ListParagraph"/>
+        <w:numPr>
+          <w:ilvl w:val="0"/>
+          <w:numId w:val="2"/>
+        </w:numPr>
+      </w:pPr>
+      <w:r>
+        <w:t>Schema design: work together</w:t>
+      </w:r>
+    </w:p>
+    <w:p>
+      <w:pPr>
+        <w:pStyle w:val="ListParagraph"/>
+        <w:numPr>
+          <w:ilvl w:val="0"/>
+          <w:numId w:val="2"/>
+        </w:numPr>
+      </w:pPr>
+      <w:r>
+        <w:t>Import data: Minhee</w:t>
+      </w:r>
+    </w:p>
+    <w:p>
+      <w:pPr>
+        <w:pStyle w:val="ListParagraph"/>
+        <w:numPr>
+          <w:ilvl w:val="0"/>
+          <w:numId w:val="2"/>
+        </w:numPr>
+      </w:pPr>
+      <w:r>
+        <w:t>Facebook API and users:</w:t>
+      </w:r>
+      <w:r>
+        <w:t xml:space="preserve"> Alex</w:t>
+      </w:r>
+      <w:r>
+        <w:t xml:space="preserve"> K</w:t>
+      </w:r>
+    </w:p>
+    <w:p>
+      <w:pPr>
+        <w:pStyle w:val="ListParagraph"/>
+        <w:numPr>
+          <w:ilvl w:val="0"/>
+          <w:numId w:val="2"/>
+        </w:numPr>
+      </w:pPr>
+      <w:r>
+        <w:t>Trips &amp; Photos – Nishant and Minhee</w:t>
+      </w:r>
+    </w:p>
+    <w:p>
+      <w:pPr>
+        <w:pStyle w:val="ListParagraph"/>
+        <w:numPr>
+          <w:ilvl w:val="0"/>
+          <w:numId w:val="2"/>
+        </w:numPr>
+      </w:pPr>
+      <w:r>
+        <w:t>Ratings and recommendations – Alexander G</w:t>
+      </w:r>
+    </w:p>
+    <w:p>
+      <w:r>
+        <w:t>F</w:t>
+      </w:r>
       <w:bookmarkStart w:id="0" w:name="_GoBack"/>
       <w:bookmarkEnd w:id="0"/>
-    </w:p>
+      <w:r>
+        <w:t>eatures</w:t>
+      </w:r>
+    </w:p>
+    <w:p>
+      <w:pPr>
+        <w:pStyle w:val="ListParagraph"/>
+        <w:numPr>
+          <w:ilvl w:val="0"/>
+          <w:numId w:val="2"/>
+        </w:numPr>
+      </w:pPr>
+      <w:r>
+        <w:t>Join as user</w:t>
+      </w:r>
+    </w:p>
+    <w:p>
+      <w:pPr>
+        <w:pStyle w:val="ListParagraph"/>
+        <w:numPr>
+          <w:ilvl w:val="0"/>
+          <w:numId w:val="2"/>
+        </w:numPr>
+      </w:pPr>
+      <w:r>
+        <w:t>Add friends</w:t>
+      </w:r>
+    </w:p>
+    <w:p>
+      <w:pPr>
+        <w:pStyle w:val="ListParagraph"/>
+        <w:numPr>
+          <w:ilvl w:val="0"/>
+          <w:numId w:val="2"/>
+        </w:numPr>
+      </w:pPr>
+      <w:r>
+        <w:t>Create trip</w:t>
+      </w:r>
+    </w:p>
+    <w:p>
+      <w:pPr>
+        <w:pStyle w:val="ListParagraph"/>
+        <w:numPr>
+          <w:ilvl w:val="0"/>
+          <w:numId w:val="2"/>
+        </w:numPr>
+      </w:pPr>
+      <w:r>
+        <w:t>Invite to trip</w:t>
+      </w:r>
+    </w:p>
+    <w:p>
+      <w:pPr>
+        <w:pStyle w:val="ListParagraph"/>
+        <w:numPr>
+          <w:ilvl w:val="0"/>
+          <w:numId w:val="2"/>
+        </w:numPr>
+      </w:pPr>
+      <w:r>
+        <w:t>Share photos/albums among group</w:t>
+      </w:r>
+    </w:p>
+    <w:p>
+      <w:pPr>
+        <w:pStyle w:val="ListParagraph"/>
+        <w:numPr>
+          <w:ilvl w:val="0"/>
+          <w:numId w:val="2"/>
+        </w:numPr>
+      </w:pPr>
+      <w:r>
+        <w:t>Notify when friends are going for trip and requests to join trips</w:t>
+      </w:r>
+    </w:p>
+    <w:p>
+      <w:pPr>
+        <w:pStyle w:val="ListParagraph"/>
+        <w:numPr>
+          <w:ilvl w:val="0"/>
+          <w:numId w:val="2"/>
+        </w:numPr>
+      </w:pPr>
+      <w:r>
+        <w:t>Photos</w:t>
+      </w:r>
+    </w:p>
+    <w:p>
+      <w:pPr>
+        <w:pStyle w:val="ListParagraph"/>
+        <w:numPr>
+          <w:ilvl w:val="0"/>
+          <w:numId w:val="2"/>
+        </w:numPr>
+      </w:pPr>
+      <w:r>
+        <w:t>Privacy setting for albums</w:t>
+      </w:r>
+    </w:p>
+    <w:p>
+      <w:pPr>
+        <w:pStyle w:val="ListParagraph"/>
+        <w:numPr>
+          <w:ilvl w:val="0"/>
+          <w:numId w:val="2"/>
+        </w:numPr>
+      </w:pPr>
+      <w:r>
+        <w:t>Rate and recommend friends / locations</w:t>
+      </w:r>
+    </w:p>
+    <w:p>
+      <w:r>
+        <w:t>Features/Extra Credit:</w:t>
+      </w:r>
+    </w:p>
+    <w:p>
+      <w:r>
+        <w:tab/>
+        <w:t>Import user data from Facebook</w:t>
+      </w:r>
+    </w:p>
+    <w:p/>
     <w:p/>
     <w:sectPr>
       <w:pgSz w:w="12240" w:h="15840"/>
@@ -225,8 +414,124 @@
       </w:rPr>
     </w:lvl>
   </w:abstractNum>
+  <w:abstractNum w:abstractNumId="1">
+    <w:nsid w:val="4CB04771"/>
+    <w:multiLevelType w:val="hybridMultilevel"/>
+    <w:tmpl w:val="DA28EFCE"/>
+    <w:lvl w:ilvl="0" w:tplc="04090001">
+      <w:start w:val="1"/>
+      <w:numFmt w:val="bullet"/>
+      <w:lvlText w:val=""/>
+      <w:lvlJc w:val="left"/>
+      <w:pPr>
+        <w:ind w:left="360" w:hanging="360"/>
+      </w:pPr>
+      <w:rPr>
+        <w:rFonts w:ascii="Symbol" w:hAnsi="Symbol" w:hint="default"/>
+      </w:rPr>
+    </w:lvl>
+    <w:lvl w:ilvl="1" w:tplc="04090003" w:tentative="1">
+      <w:start w:val="1"/>
+      <w:numFmt w:val="bullet"/>
+      <w:lvlText w:val="o"/>
+      <w:lvlJc w:val="left"/>
+      <w:pPr>
+        <w:ind w:left="1080" w:hanging="360"/>
+      </w:pPr>
+      <w:rPr>
+        <w:rFonts w:ascii="Courier New" w:hAnsi="Courier New" w:cs="Courier New" w:hint="default"/>
+      </w:rPr>
+    </w:lvl>
+    <w:lvl w:ilvl="2" w:tplc="04090005" w:tentative="1">
+      <w:start w:val="1"/>
+      <w:numFmt w:val="bullet"/>
+      <w:lvlText w:val=""/>
+      <w:lvlJc w:val="left"/>
+      <w:pPr>
+        <w:ind w:left="1800" w:hanging="360"/>
+      </w:pPr>
+      <w:rPr>
+        <w:rFonts w:ascii="Wingdings" w:hAnsi="Wingdings" w:hint="default"/>
+      </w:rPr>
+    </w:lvl>
+    <w:lvl w:ilvl="3" w:tplc="04090001" w:tentative="1">
+      <w:start w:val="1"/>
+      <w:numFmt w:val="bullet"/>
+      <w:lvlText w:val=""/>
+      <w:lvlJc w:val="left"/>
+      <w:pPr>
+        <w:ind w:left="2520" w:hanging="360"/>
+      </w:pPr>
+      <w:rPr>
+        <w:rFonts w:ascii="Symbol" w:hAnsi="Symbol" w:hint="default"/>
+      </w:rPr>
+    </w:lvl>
+    <w:lvl w:ilvl="4" w:tplc="04090003" w:tentative="1">
+      <w:start w:val="1"/>
+      <w:numFmt w:val="bullet"/>
+      <w:lvlText w:val="o"/>
+      <w:lvlJc w:val="left"/>
+      <w:pPr>
+        <w:ind w:left="3240" w:hanging="360"/>
+      </w:pPr>
+      <w:rPr>
+        <w:rFonts w:ascii="Courier New" w:hAnsi="Courier New" w:cs="Courier New" w:hint="default"/>
+      </w:rPr>
+    </w:lvl>
+    <w:lvl w:ilvl="5" w:tplc="04090005" w:tentative="1">
+      <w:start w:val="1"/>
+      <w:numFmt w:val="bullet"/>
+      <w:lvlText w:val=""/>
+      <w:lvlJc w:val="left"/>
+      <w:pPr>
+        <w:ind w:left="3960" w:hanging="360"/>
+      </w:pPr>
+      <w:rPr>
+        <w:rFonts w:ascii="Wingdings" w:hAnsi="Wingdings" w:hint="default"/>
+      </w:rPr>
+    </w:lvl>
+    <w:lvl w:ilvl="6" w:tplc="04090001" w:tentative="1">
+      <w:start w:val="1"/>
+      <w:numFmt w:val="bullet"/>
+      <w:lvlText w:val=""/>
+      <w:lvlJc w:val="left"/>
+      <w:pPr>
+        <w:ind w:left="4680" w:hanging="360"/>
+      </w:pPr>
+      <w:rPr>
+        <w:rFonts w:ascii="Symbol" w:hAnsi="Symbol" w:hint="default"/>
+      </w:rPr>
+    </w:lvl>
+    <w:lvl w:ilvl="7" w:tplc="04090003" w:tentative="1">
+      <w:start w:val="1"/>
+      <w:numFmt w:val="bullet"/>
+      <w:lvlText w:val="o"/>
+      <w:lvlJc w:val="left"/>
+      <w:pPr>
+        <w:ind w:left="5400" w:hanging="360"/>
+      </w:pPr>
+      <w:rPr>
+        <w:rFonts w:ascii="Courier New" w:hAnsi="Courier New" w:cs="Courier New" w:hint="default"/>
+      </w:rPr>
+    </w:lvl>
+    <w:lvl w:ilvl="8" w:tplc="04090005" w:tentative="1">
+      <w:start w:val="1"/>
+      <w:numFmt w:val="bullet"/>
+      <w:lvlText w:val=""/>
+      <w:lvlJc w:val="left"/>
+      <w:pPr>
+        <w:ind w:left="6120" w:hanging="360"/>
+      </w:pPr>
+      <w:rPr>
+        <w:rFonts w:ascii="Wingdings" w:hAnsi="Wingdings" w:hint="default"/>
+      </w:rPr>
+    </w:lvl>
+  </w:abstractNum>
   <w:num w:numId="1">
     <w:abstractNumId w:val="0"/>
+  </w:num>
+  <w:num w:numId="2">
+    <w:abstractNumId w:val="1"/>
   </w:num>
 </w:numbering>
 </file>

</xml_diff>